<commit_message>
add documentation and diagram
</commit_message>
<xml_diff>
--- a/documentation/A2_NhanNguyen_doc.docx
+++ b/documentation/A2_NhanNguyen_doc.docx
@@ -120,7 +120,39 @@
             <w:spacing w:val="5"/>
             <w:sz w:val="48"/>
           </w:rPr>
-          <w:t>https://github.com/csc413-SFSU-Souza/csc413-p2-nhannguyensf</w:t>
+          <w:t>https://github.com/csc413-SFSU-Souza/csc413-p2-</w:t>
+        </w:r>
+        <w:r>
+          <w:rPr>
+            <w:rStyle w:val="Hyperlink"/>
+            <w:spacing w:val="5"/>
+            <w:sz w:val="48"/>
+          </w:rPr>
+          <w:t>n</w:t>
+        </w:r>
+        <w:r>
+          <w:rPr>
+            <w:rStyle w:val="Hyperlink"/>
+            <w:spacing w:val="5"/>
+            <w:sz w:val="48"/>
+          </w:rPr>
+          <w:t>h</w:t>
+        </w:r>
+        <w:r>
+          <w:rPr>
+            <w:rStyle w:val="Hyperlink"/>
+            <w:spacing w:val="5"/>
+            <w:sz w:val="48"/>
+          </w:rPr>
+          <w:t>a</w:t>
+        </w:r>
+        <w:r>
+          <w:rPr>
+            <w:rStyle w:val="Hyperlink"/>
+            <w:spacing w:val="5"/>
+            <w:sz w:val="48"/>
+          </w:rPr>
+          <w:t>nnguyensf</w:t>
         </w:r>
       </w:hyperlink>
     </w:p>
@@ -1247,8 +1279,6 @@
           <w:sz w:val="48"/>
         </w:rPr>
       </w:pPr>
-      <w:bookmarkStart w:id="0" w:name="_GoBack"/>
-      <w:bookmarkEnd w:id="0"/>
     </w:p>
     <w:p>
       <w:pPr>
@@ -1276,7 +1306,7 @@
           <w:spacing w:val="0"/>
         </w:rPr>
       </w:pPr>
-      <w:bookmarkStart w:id="1" w:name="_Toc139143287"/>
+      <w:bookmarkStart w:id="0" w:name="_Toc139143287"/>
       <w:r>
         <w:rPr>
           <w:rStyle w:val="BookTitle"/>
@@ -1288,42 +1318,24 @@
         <w:lastRenderedPageBreak/>
         <w:t>Introduction</w:t>
       </w:r>
+      <w:bookmarkEnd w:id="0"/>
+    </w:p>
+    <w:p>
+      <w:pPr>
+        <w:pStyle w:val="Heading2"/>
+      </w:pPr>
+      <w:bookmarkStart w:id="1" w:name="_Toc139143288"/>
+      <w:r>
+        <w:t>Project Overview</w:t>
+      </w:r>
       <w:bookmarkEnd w:id="1"/>
     </w:p>
     <w:p>
       <w:pPr>
-        <w:pStyle w:val="Heading2"/>
-      </w:pPr>
-      <w:bookmarkStart w:id="2" w:name="_Toc139143288"/>
-      <w:r>
-        <w:t>Project Overview</w:t>
-      </w:r>
-      <w:bookmarkEnd w:id="2"/>
-    </w:p>
-    <w:p>
-      <w:pPr>
         <w:ind w:firstLine="576"/>
       </w:pPr>
       <w:r>
-        <w:t>This</w:t>
-      </w:r>
-      <w:r>
-        <w:t xml:space="preserve"> project is a calculator application that provides a user-friendly interface for performing arithmetic calculations. The calculator allows users to input mathematical expressions and obtain the evaluated results with ease.</w:t>
-      </w:r>
-      <w:r>
-        <w:t xml:space="preserve"> </w:t>
-      </w:r>
-      <w:r>
-        <w:t>The calculator should support basic arithmetic operations such as addition, subtraction, multiplication, division,</w:t>
-      </w:r>
-      <w:r>
-        <w:t xml:space="preserve"> and power,</w:t>
-      </w:r>
-      <w:r>
-        <w:t xml:space="preserve"> as well as parentheses for grouping operations.</w:t>
-      </w:r>
-      <w:r>
-        <w:t xml:space="preserve"> </w:t>
+        <w:t>The project aims to develop a virtual machine and interpreter for a bytecode programming language. The virtual machine is responsible for executing bytecode instructions, while the interpreter translates high-level language code into bytecode for execution. The project provides a foundation for executing programs written in the bytecode language efficiently.</w:t>
       </w:r>
     </w:p>
     <w:p>
@@ -1331,13 +1343,7 @@
         <w:ind w:firstLine="576"/>
       </w:pPr>
       <w:r>
-        <w:t xml:space="preserve">With its intuitive interface and comprehensive features, users can effortlessly perform mathematical operations and obtain accurate results. Whether you are a student, professional, or simply need a handy calculator, </w:t>
-      </w:r>
-      <w:r>
-        <w:t>this</w:t>
-      </w:r>
-      <w:r>
-        <w:t xml:space="preserve"> application is designed to meet your needs efficiently and effectively.</w:t>
+        <w:t>The bytecode language follows a stack-based architecture, where instructions operate on a runtime stack. This design allows for efficient execution and simplifies the implementation of the virtual machine. The project offers a reliable and versatile platform for executing bytecode programs and opens up possibilities for developing applications, scripting languages, and domain-specific languages on top of the bytecode infrastructure.</w:t>
       </w:r>
     </w:p>
     <w:p>
@@ -1352,7 +1358,7 @@
           <w:spacing w:val="0"/>
         </w:rPr>
       </w:pPr>
-      <w:bookmarkStart w:id="3" w:name="_Toc139143289"/>
+      <w:bookmarkStart w:id="2" w:name="_Toc139143289"/>
       <w:r>
         <w:rPr>
           <w:rStyle w:val="BookTitle"/>
@@ -1364,6 +1370,66 @@
         </w:rPr>
         <w:t>Technical Overview</w:t>
       </w:r>
+      <w:bookmarkEnd w:id="2"/>
+    </w:p>
+    <w:p>
+      <w:pPr>
+        <w:ind w:firstLine="576"/>
+      </w:pPr>
+      <w:r>
+        <w:t xml:space="preserve">The project utilizes Java as the programming language to implement the virtual machine and </w:t>
+      </w:r>
+      <w:r>
+        <w:t>bytecode instructions classes</w:t>
+      </w:r>
+      <w:r>
+        <w:t>. Java provides a robust and platform-independent environment for developing the bytecode execution infrastructure. The bytecode instructions are designed to be lightweight and optimized for stack-based execution, ensuring efficient utilization of system resources.</w:t>
+      </w:r>
+    </w:p>
+    <w:p>
+      <w:pPr>
+        <w:ind w:firstLine="576"/>
+      </w:pPr>
+      <w:r>
+        <w:t>The interpreter is responsible for translating high-level language code into a series of bytecode instructions. It analyzes the code's syntax and semantics, performs necessary validations, and generates the corresponding bytecode representation. The interpreter acts as a bridge between the high-level language and the lower-level bytecode, enabling seamless execution of the program.</w:t>
+      </w:r>
+    </w:p>
+    <w:p>
+      <w:pPr>
+        <w:ind w:firstLine="576"/>
+      </w:pPr>
+      <w:r>
+        <w:t>The virtual machine executes the bytecode instructions generated by the interpreter. It maintains a runtime stack to store and manipulate data during program execution. The virtual machine iterates over the bytecode instructions, performing operations on the stack based on each instruction. This stack-based approach simplifies the execution model and allows for efficient memory management.</w:t>
+      </w:r>
+    </w:p>
+    <w:p>
+      <w:pPr>
+        <w:ind w:firstLine="576"/>
+      </w:pPr>
+      <w:r>
+        <w:t>More detailed information</w:t>
+      </w:r>
+      <w:r>
+        <w:t xml:space="preserve"> and techn</w:t>
+      </w:r>
+      <w:r>
+        <w:t>ologies</w:t>
+      </w:r>
+      <w:r>
+        <w:t xml:space="preserve"> used</w:t>
+      </w:r>
+      <w:r>
+        <w:t xml:space="preserve"> will be provided below.</w:t>
+      </w:r>
+    </w:p>
+    <w:p>
+      <w:pPr>
+        <w:pStyle w:val="Heading2"/>
+      </w:pPr>
+      <w:bookmarkStart w:id="3" w:name="_Toc139143290"/>
+      <w:r>
+        <w:t>Summary of Work Completed</w:t>
+      </w:r>
       <w:bookmarkEnd w:id="3"/>
     </w:p>
     <w:p>
@@ -1371,16 +1437,7 @@
         <w:ind w:firstLine="576"/>
       </w:pPr>
       <w:r>
-        <w:t xml:space="preserve">In technical terms, the project involves building a calculator application using Java programming language. The application follows the principles of object-oriented programming and </w:t>
-      </w:r>
-      <w:r>
-        <w:t>i</w:t>
-      </w:r>
-      <w:r>
-        <w:t>t showcases the separation of concerns with distinct classes for expression evaluation, operator handling, operand management, and user interface.</w:t>
-      </w:r>
-      <w:r>
-        <w:t xml:space="preserve"> </w:t>
+        <w:t>The completed work encompasses the implementation of crucial components of the project, including the bytecode instructions, interpreter, virtual machine, and runtime stack. The bytecode instructions cover a wide range of operations, such as arithmetic, control flow, variable manipulation, and I/O operations. The interpreter effectively translates high-level language code into the corresponding bytecode instructions, ensuring accurate execution of the original program.</w:t>
       </w:r>
     </w:p>
     <w:p>
@@ -1388,30 +1445,16 @@
         <w:ind w:firstLine="576"/>
       </w:pPr>
       <w:r>
-        <w:t xml:space="preserve">The calculator employs the Shunting Yard algorithm to convert infix expressions into postfix notation, which can be easily evaluated. </w:t>
-      </w:r>
-      <w:r>
-        <w:t xml:space="preserve">The algorithm assigns to each operator its correct operands, taking into account the order of precedence. </w:t>
-      </w:r>
-      <w:r>
-        <w:t xml:space="preserve">This application </w:t>
-      </w:r>
-      <w:r>
-        <w:t>incorporates the use of stacks to handle operator precedence and parentheses.</w:t>
-      </w:r>
-      <w:r>
-        <w:t xml:space="preserve"> </w:t>
+        <w:t>The virtual machine handles the execution of the bytecode instructions. It manages the runtime stack, allowing for efficient storage and retrieval of data during program execution. The virtual machine follows a robust execution model, ensuring proper handling of function calls, variable scoping, and memory management.</w:t>
       </w:r>
     </w:p>
     <w:p>
       <w:pPr>
         <w:ind w:firstLine="576"/>
       </w:pPr>
-      <w:r>
-        <w:t xml:space="preserve">About the graphical user interface (GUI), the </w:t>
-      </w:r>
-      <w:r>
-        <w:t>text field and buttons are organized in a visually pleasing manner, ensuring ease of use. By leveraging Swing components and event handling mechanisms, the calculator GUI facilitates a seamless interaction between users and the underlying evaluation logic.</w:t>
+      <w:bookmarkStart w:id="4" w:name="_Toc139143291"/>
+      <w:r>
+        <w:t>Additionally, the project incorporates comprehensive error handling mechanisms to detect and handle exceptions during bytecode execution. It provides informative error messages to aid in identifying and resolving issues in the program.</w:t>
       </w:r>
     </w:p>
     <w:p>
@@ -1419,89 +1462,8 @@
         <w:ind w:firstLine="576"/>
       </w:pPr>
       <w:r>
-        <w:t>More detailed information</w:t>
-      </w:r>
-      <w:r>
-        <w:t xml:space="preserve"> and techn</w:t>
-      </w:r>
-      <w:r>
-        <w:t>ologies</w:t>
-      </w:r>
-      <w:r>
-        <w:t xml:space="preserve"> used</w:t>
-      </w:r>
-      <w:r>
-        <w:t xml:space="preserve"> will be provided below.</w:t>
-      </w:r>
-    </w:p>
-    <w:p>
-      <w:pPr>
-        <w:pStyle w:val="Heading2"/>
-      </w:pPr>
-      <w:bookmarkStart w:id="4" w:name="_Toc139143290"/>
-      <w:r>
-        <w:t>Summary of Work Completed</w:t>
-      </w:r>
-      <w:bookmarkEnd w:id="4"/>
-    </w:p>
-    <w:p>
-      <w:pPr>
-        <w:ind w:firstLine="720"/>
-      </w:pPr>
-      <w:r>
-        <w:t>Several tasks were completed to ensure the proper functioning of the calculator application. The following contributions were made:</w:t>
-      </w:r>
-    </w:p>
-    <w:p>
-      <w:r>
-        <w:t xml:space="preserve">Designed and implemented the Operator hierarchy: The Operator class serves as the base class for different arithmetic operators such as addition, subtraction, multiplication, division, and power. Each operator subclass provides its own implementation for priority and </w:t>
-      </w:r>
-      <w:proofErr w:type="gramStart"/>
-      <w:r>
-        <w:t>execute</w:t>
-      </w:r>
-      <w:proofErr w:type="gramEnd"/>
-      <w:r>
-        <w:t xml:space="preserve"> methods.</w:t>
-      </w:r>
-    </w:p>
-    <w:p>
-      <w:proofErr w:type="gramStart"/>
-      <w:r>
-        <w:t xml:space="preserve">Implemented </w:t>
-      </w:r>
-      <w:r>
-        <w:t>the Operand class: The Operand class represents numeric values in the calculator.</w:t>
-      </w:r>
-      <w:proofErr w:type="gramEnd"/>
-      <w:r>
-        <w:t xml:space="preserve"> It handles the parsing of operands from the input expression and provides methods for retrieving and manipulating operand values.</w:t>
-      </w:r>
-    </w:p>
-    <w:p>
-      <w:proofErr w:type="gramStart"/>
-      <w:r>
-        <w:t>Implemented the Evaluator class: The Evaluator class forms the core of the calculator application.</w:t>
-      </w:r>
-      <w:proofErr w:type="gramEnd"/>
-      <w:r>
-        <w:t xml:space="preserve"> It utilizes stacks to process operators and operands while evaluating the expression. The class incorporates the Shunting Yard algorithm and handles parentheses to ensure the correct order of operations.</w:t>
-      </w:r>
-    </w:p>
-    <w:p>
-      <w:proofErr w:type="gramStart"/>
-      <w:r>
         <w:lastRenderedPageBreak/>
-        <w:t>Developed the EvaluatorUI class: The EvaluatorUI class is responsible for creating a graphical user interface (GUI) for the calculator.</w:t>
-      </w:r>
-      <w:proofErr w:type="gramEnd"/>
-      <w:r>
-        <w:t xml:space="preserve"> It utilizes Java Swing components to build the calculator interface, including buttons for input and display fields for the expression and result.</w:t>
-      </w:r>
-    </w:p>
-    <w:p>
-      <w:r>
-        <w:t>Integrated user input handling: The EvaluatorUI class listens for button clicks and handles user input. It appropriately updates the expression field and triggers the evaluation process when the equal (=) button is pressed.</w:t>
+        <w:t>While the core functionality of the virtual machine and interpreter has been implemented successfully, some areas may require further refinement and optimization. This includes performance optimizations, additional bytecode instructions for advanced language features, and enhanced error handling mechanisms.</w:t>
       </w:r>
     </w:p>
     <w:p>
@@ -1511,14 +1473,13 @@
           <w:b/>
         </w:rPr>
       </w:pPr>
-      <w:bookmarkStart w:id="5" w:name="_Toc139143291"/>
       <w:r>
         <w:rPr>
           <w:b/>
         </w:rPr>
         <w:t>Development Environment</w:t>
       </w:r>
-      <w:bookmarkEnd w:id="5"/>
+      <w:bookmarkEnd w:id="4"/>
     </w:p>
     <w:p>
       <w:pPr>
@@ -1563,18 +1524,18 @@
           <w:b/>
         </w:rPr>
       </w:pPr>
-      <w:bookmarkStart w:id="6" w:name="_Toc139143292"/>
+      <w:bookmarkStart w:id="5" w:name="_Toc139143292"/>
       <w:r>
         <w:rPr>
           <w:b/>
         </w:rPr>
         <w:t>How to Build/Import your Project</w:t>
       </w:r>
-      <w:bookmarkEnd w:id="6"/>
-    </w:p>
-    <w:p>
-      <w:r>
-        <w:t>To import/build the calculator project, follow these steps:</w:t>
+      <w:bookmarkEnd w:id="5"/>
+    </w:p>
+    <w:p>
+      <w:r>
+        <w:t>To import/build the project, follow these steps:</w:t>
       </w:r>
     </w:p>
     <w:p>
@@ -1625,7 +1586,13 @@
         </w:numPr>
       </w:pPr>
       <w:r>
-        <w:t>Download the Project: Obtain the source code for the calculator project. This can be done by downloading the project files from a repository.</w:t>
+        <w:t xml:space="preserve">Download the Project: Obtain the source code for the </w:t>
+      </w:r>
+      <w:r>
+        <w:t>Interpreter</w:t>
+      </w:r>
+      <w:r>
+        <w:t xml:space="preserve"> project. This can be done by downloading the project files from a repository.</w:t>
       </w:r>
     </w:p>
     <w:p>
@@ -1651,7 +1618,7 @@
         <w:ind w:left="1080" w:hanging="360"/>
       </w:pPr>
       <w:r>
-        <w:t xml:space="preserve">Launch your chosen IDE and import the calculator project into it. This process may vary slightly depending on the IDE you are using. </w:t>
+        <w:t xml:space="preserve">Launch your chosen IDE and import the project into it. This process may vary slightly depending on the IDE you are using. </w:t>
       </w:r>
     </w:p>
     <w:p>
@@ -1686,39 +1653,30 @@
           <w:b/>
         </w:rPr>
       </w:pPr>
-      <w:bookmarkStart w:id="7" w:name="_Toc139143293"/>
+      <w:bookmarkStart w:id="6" w:name="_Toc139143293"/>
       <w:r>
         <w:rPr>
           <w:b/>
         </w:rPr>
         <w:t>How to Run your Project</w:t>
       </w:r>
-      <w:bookmarkEnd w:id="7"/>
+      <w:bookmarkEnd w:id="6"/>
     </w:p>
     <w:p>
       <w:r>
         <w:t>After import/build the project, now we can run</w:t>
       </w:r>
       <w:r>
-        <w:t xml:space="preserve"> the calculator </w:t>
+        <w:t xml:space="preserve"> the </w:t>
       </w:r>
       <w:r>
         <w:t>application</w:t>
       </w:r>
       <w:r>
-        <w:t>, follow these steps:</w:t>
-      </w:r>
-    </w:p>
-    <w:p>
-      <w:pPr>
-        <w:pStyle w:val="ListParagraph"/>
-        <w:numPr>
-          <w:ilvl w:val="0"/>
-          <w:numId w:val="28"/>
-        </w:numPr>
-      </w:pPr>
-      <w:r>
-        <w:t>Run the Application:</w:t>
+        <w:t>, follow these steps to run the project</w:t>
+      </w:r>
+      <w:r>
+        <w:t>:</w:t>
       </w:r>
     </w:p>
     <w:p>
@@ -1731,19 +1689,35 @@
         <w:ind w:left="1080" w:hanging="360"/>
       </w:pPr>
       <w:r>
-        <w:t xml:space="preserve">Locate the main class file in the project, which contains the main method. In this case, it should be the </w:t>
-      </w:r>
-      <w:r>
-        <w:t>EvaluatorUI.java</w:t>
-      </w:r>
-      <w:r>
-        <w:t xml:space="preserve"> file</w:t>
-      </w:r>
-      <w:r>
-        <w:t>.</w:t>
+        <w:t xml:space="preserve">Configure </w:t>
+      </w:r>
+      <w:r>
+        <w:t>your</w:t>
       </w:r>
       <w:r>
         <w:t xml:space="preserve"> </w:t>
+      </w:r>
+      <w:r>
+        <w:t xml:space="preserve">ByteCode source file </w:t>
+      </w:r>
+      <w:r>
+        <w:t xml:space="preserve">as a </w:t>
+      </w:r>
+      <w:r>
+        <w:rPr>
+          <w:b/>
+          <w:i/>
+        </w:rPr>
+        <w:t>program argument</w:t>
+      </w:r>
+      <w:r>
+        <w:rPr>
+          <w:i/>
+        </w:rPr>
+        <w:t xml:space="preserve"> </w:t>
+      </w:r>
+      <w:r>
+        <w:t>in project setting.</w:t>
       </w:r>
     </w:p>
     <w:p>
@@ -1756,16 +1730,16 @@
         <w:ind w:left="1080" w:hanging="360"/>
       </w:pPr>
       <w:r>
-        <w:t xml:space="preserve">Right-click on </w:t>
-      </w:r>
-      <w:r>
-        <w:t>that</w:t>
-      </w:r>
-      <w:r>
-        <w:t xml:space="preserve"> file and select "Run”.</w:t>
-      </w:r>
-      <w:r>
-        <w:t xml:space="preserve"> </w:t>
+        <w:t xml:space="preserve">Locate the main class file in the project, which contains the main method. In this case, it should be the </w:t>
+      </w:r>
+      <w:r>
+        <w:rPr>
+          <w:b/>
+        </w:rPr>
+        <w:t>Interpreter.java</w:t>
+      </w:r>
+      <w:r>
+        <w:t xml:space="preserve"> file.</w:t>
       </w:r>
     </w:p>
     <w:p>
@@ -1778,7 +1752,16 @@
         <w:ind w:left="1080" w:hanging="360"/>
       </w:pPr>
       <w:r>
-        <w:t>The calculator application's graphical user interface (GUI) should appear on the screen.</w:t>
+        <w:t xml:space="preserve">Right-click on </w:t>
+      </w:r>
+      <w:r>
+        <w:t>that</w:t>
+      </w:r>
+      <w:r>
+        <w:t xml:space="preserve"> file and select "Run”.</w:t>
+      </w:r>
+      <w:r>
+        <w:t xml:space="preserve"> </w:t>
       </w:r>
     </w:p>
     <w:p>
@@ -1786,81 +1769,33 @@
         <w:pStyle w:val="ListParagraph"/>
         <w:numPr>
           <w:ilvl w:val="0"/>
-          <w:numId w:val="28"/>
-        </w:numPr>
-      </w:pPr>
-      <w:r>
-        <w:t>Interact with the Calculator:</w:t>
-      </w:r>
-      <w:r>
-        <w:t xml:space="preserve"> </w:t>
-      </w:r>
-    </w:p>
-    <w:p>
-      <w:pPr>
-        <w:pStyle w:val="ListParagraph"/>
-        <w:numPr>
-          <w:ilvl w:val="0"/>
-          <w:numId w:val="22"/>
+          <w:numId w:val="23"/>
         </w:numPr>
         <w:ind w:left="1080" w:hanging="360"/>
       </w:pPr>
       <w:r>
-        <w:t>Use the calculator's GUI to enter mathematical expressions and perform calculations.</w:t>
+        <w:t xml:space="preserve">The </w:t>
+      </w:r>
+      <w:r>
+        <w:t xml:space="preserve">program </w:t>
+      </w:r>
+      <w:r>
+        <w:t>prompt</w:t>
+      </w:r>
+      <w:r>
+        <w:t xml:space="preserve"> and output</w:t>
       </w:r>
       <w:r>
         <w:t xml:space="preserve"> </w:t>
       </w:r>
-    </w:p>
-    <w:p>
-      <w:pPr>
-        <w:pStyle w:val="ListParagraph"/>
-        <w:numPr>
-          <w:ilvl w:val="0"/>
-          <w:numId w:val="22"/>
-        </w:numPr>
-        <w:ind w:left="1080" w:hanging="360"/>
-      </w:pPr>
-      <w:r>
-        <w:t xml:space="preserve">Click on the number buttons to input digits, and use the operator buttons to perform addition, subtraction, multiplication, division, </w:t>
-      </w:r>
-      <w:r>
-        <w:t>power</w:t>
-      </w:r>
-      <w:r>
-        <w:t>, and parentheses.</w:t>
-      </w:r>
-      <w:r>
-        <w:t xml:space="preserve"> </w:t>
-      </w:r>
-    </w:p>
-    <w:p>
-      <w:pPr>
-        <w:pStyle w:val="ListParagraph"/>
-        <w:numPr>
-          <w:ilvl w:val="0"/>
-          <w:numId w:val="22"/>
-        </w:numPr>
-        <w:ind w:left="1080" w:hanging="360"/>
-      </w:pPr>
-      <w:r>
-        <w:t>The "C" button clears the entire expression, and the "CE" button clears the last entered character.</w:t>
-      </w:r>
-      <w:r>
-        <w:t xml:space="preserve"> </w:t>
-      </w:r>
-    </w:p>
-    <w:p>
-      <w:pPr>
-        <w:pStyle w:val="ListParagraph"/>
-        <w:numPr>
-          <w:ilvl w:val="0"/>
-          <w:numId w:val="22"/>
-        </w:numPr>
-        <w:ind w:left="1080" w:hanging="360"/>
-      </w:pPr>
-      <w:r>
-        <w:t>After entering an expression, click the "=" button to evaluate and display the result in the text field.</w:t>
+      <w:r>
+        <w:t xml:space="preserve">should appear on the </w:t>
+      </w:r>
+      <w:r>
+        <w:t>console</w:t>
+      </w:r>
+      <w:r>
+        <w:t>.</w:t>
       </w:r>
     </w:p>
     <w:p>
@@ -1870,15 +1805,19 @@
           <w:b/>
         </w:rPr>
       </w:pPr>
-      <w:bookmarkStart w:id="8" w:name="_Toc139143294"/>
+      <w:bookmarkStart w:id="7" w:name="_Toc139143294"/>
       <w:r>
         <w:rPr>
           <w:b/>
         </w:rPr>
-        <w:lastRenderedPageBreak/>
         <w:t>Assumption Made</w:t>
       </w:r>
-      <w:bookmarkEnd w:id="8"/>
+      <w:bookmarkEnd w:id="7"/>
+    </w:p>
+    <w:p>
+      <w:r>
+        <w:t>During the design and implementation of the project, the following assumptions were made:</w:t>
+      </w:r>
     </w:p>
     <w:p>
       <w:pPr>
@@ -1889,19 +1828,13 @@
         </w:numPr>
       </w:pPr>
       <w:r>
-        <w:t>A</w:t>
-      </w:r>
-      <w:r>
-        <w:t>ssume</w:t>
-      </w:r>
-      <w:r>
-        <w:t>d</w:t>
-      </w:r>
-      <w:r>
-        <w:t xml:space="preserve"> the operands are integers</w:t>
-      </w:r>
-      <w:r>
-        <w:t>: this application assumes that the operands used in the expressions are integers. It does not support decimal or floating-point numbers as operands.</w:t>
+        <w:t>Bytecode Language Scope: It was assumed that the bytecode language would be a simplified programming language with a limited set of instructions. The language would primarily focus on arithmetic operations, variable manipulation, and control flow constructs. Advanced language features, such as object-oriented programming or complex data structures, were not within the scope of the project.</w:t>
+      </w:r>
+      <w:r>
+        <w:t xml:space="preserve"> </w:t>
+      </w:r>
+      <w:r>
+        <w:t>The virtual machine executes bytecode instructions efficiently and handles runtime stack operations correctly.</w:t>
       </w:r>
     </w:p>
     <w:p>
@@ -1913,7 +1846,8 @@
         </w:numPr>
       </w:pPr>
       <w:r>
-        <w:t>Positive numbers only: The project assumes that the operands are positive numbers and does not handle negative inputs. It is designed to work with non-negative integer values.</w:t>
+        <w:lastRenderedPageBreak/>
+        <w:t>Stack-Based Architecture: The project assumed a stack-based architecture for the virtual machine. This architectural choice simplifies bytecode execution by utilizing a stack data structure to manage values and intermediate results. It was assumed that a stack-based architecture would be suitable for the bytecode language and facilitate efficient execution.</w:t>
       </w:r>
     </w:p>
     <w:p>
@@ -1925,7 +1859,7 @@
         </w:numPr>
       </w:pPr>
       <w:r>
-        <w:t>Integer division: Since the operands are assumed to be integers, the division operation will perform integer division. This means that when dividing two integers, the result will be an integer without any fractional part. Any remainder will be discarded.</w:t>
+        <w:t>Single-Threaded Execution: The virtual machine was designed to support single-threaded execution. It was assumed that concurrent or parallel execution of bytecode programs was not a requirement for the project. This assumption simplified the design and allowed for a focused implementation of sequential execution.</w:t>
       </w:r>
     </w:p>
     <w:p>
@@ -1937,31 +1871,30 @@
         </w:numPr>
       </w:pPr>
       <w:r>
-        <w:t>Limited operator support: The project includes support for basic arithmetic operators such as addition (+), subtraction (-), multiplication (*), division (/), and exponentiation (^)</w:t>
-      </w:r>
-      <w:r>
-        <w:t>, along with parentheses</w:t>
-      </w:r>
-      <w:r>
-        <w:t>. It does not support more advanced mathematical functions or operators</w:t>
-      </w:r>
-      <w:r>
-        <w:t xml:space="preserve"> like sin, cos, etc.</w:t>
-      </w:r>
-    </w:p>
-    <w:p>
-      <w:pPr>
-        <w:pStyle w:val="ListParagraph"/>
+        <w:t>Limited Optimization: The project assumed a basic level of optimization for bytecode execution. While performance optimizations were considered, the primary focus was on functionality and correctness rather than extensive performance tuning. It was assumed that further optimization efforts could be explored in future iterations.</w:t>
+      </w:r>
+    </w:p>
+    <w:p>
+      <w:pPr>
+        <w:pStyle w:val="Heading1"/>
         <w:numPr>
           <w:ilvl w:val="0"/>
-          <w:numId w:val="25"/>
+          <w:numId w:val="0"/>
         </w:numPr>
-      </w:pPr>
-      <w:r>
-        <w:t xml:space="preserve">Limited user interface: The graphical user interface (GUI) provided in the project assumes a basic layout with buttons representing the operands and operators. It does not include advanced features such as history tracking, </w:t>
-      </w:r>
-      <w:r>
-        <w:t>saving value, or other function like table, graph, etc.</w:t>
+        <w:ind w:firstLine="360"/>
+        <w:rPr>
+          <w:b/>
+        </w:rPr>
+      </w:pPr>
+      <w:bookmarkStart w:id="8" w:name="_Toc139143295"/>
+      <w:r>
+        <w:rPr>
+          <w:rFonts w:asciiTheme="minorHAnsi" w:eastAsiaTheme="minorHAnsi" w:hAnsiTheme="minorHAnsi" w:cstheme="minorBidi"/>
+          <w:color w:val="auto"/>
+          <w:sz w:val="22"/>
+          <w:szCs w:val="22"/>
+        </w:rPr>
+        <w:t>These assumptions helped shape the design and implementation of the virtual machine and interpreter. They provided clarity on the expected behavior and allowed for a more focused development process. It is important to note that these assumptions were specific to the project requirements and may differ if the project were to be expanded or tailored for different use cases.</w:t>
       </w:r>
     </w:p>
     <w:p>
@@ -1971,24 +1904,34 @@
           <w:b/>
         </w:rPr>
       </w:pPr>
-      <w:bookmarkStart w:id="9" w:name="_Toc139143295"/>
       <w:r>
         <w:rPr>
           <w:b/>
         </w:rPr>
         <w:t>Implementation Discussion</w:t>
       </w:r>
+      <w:bookmarkEnd w:id="8"/>
+    </w:p>
+    <w:p>
+      <w:pPr>
+        <w:pStyle w:val="Heading2"/>
+      </w:pPr>
+      <w:bookmarkStart w:id="9" w:name="_Toc139143296"/>
+      <w:r>
+        <w:t>Class Diagram</w:t>
+      </w:r>
       <w:bookmarkEnd w:id="9"/>
     </w:p>
     <w:p>
-      <w:pPr>
-        <w:pStyle w:val="Heading2"/>
-      </w:pPr>
-      <w:bookmarkStart w:id="10" w:name="_Toc139143296"/>
-      <w:r>
-        <w:t>Class Diagram</w:t>
-      </w:r>
-      <w:bookmarkEnd w:id="10"/>
+      <w:r>
+        <w:t>Discuss design choice</w:t>
+      </w:r>
+      <w:r>
+        <w:t xml:space="preserve">: </w:t>
+      </w:r>
+      <w:r>
+        <w:t>The project incorporates a modular and extensible design to accommodate future language expansions and optimizations. Key design choices include:</w:t>
+      </w:r>
     </w:p>
     <w:p>
       <w:pPr>
@@ -1999,40 +1942,7 @@
         </w:numPr>
       </w:pPr>
       <w:r>
-        <w:t>Discuss design choice</w:t>
-      </w:r>
-      <w:r>
-        <w:t xml:space="preserve">: </w:t>
-      </w:r>
-      <w:r>
-        <w:t>The project was implemented following</w:t>
-      </w:r>
-      <w:r>
-        <w:t xml:space="preserve"> an object-oriented approach to </w:t>
-      </w:r>
-      <w:r>
-        <w:t>ensure modularity and maintainability. The use of th</w:t>
-      </w:r>
-      <w:r>
-        <w:t>e Operator hierarchy allows for e</w:t>
-      </w:r>
-      <w:r>
-        <w:t>xtensibility, as new operators can be easily added by creating t</w:t>
-      </w:r>
-      <w:r>
-        <w:t xml:space="preserve">heir respective subclasses. The </w:t>
-      </w:r>
-      <w:r>
-        <w:t xml:space="preserve">implementation of the Shunting Yard algorithm ensures that </w:t>
-      </w:r>
-      <w:r>
-        <w:t xml:space="preserve">the calculator handles operator </w:t>
-      </w:r>
-      <w:r>
-        <w:t>precedence correctly. Stacks were utilized to process operators</w:t>
-      </w:r>
-      <w:r>
-        <w:t>.</w:t>
+        <w:t>Bytecode Instructions: The bytecode instructions are implemented as classes that adhere to the ByteCode interface. This design allows for easy addition of new instructions by implementing the required methods and behavior.</w:t>
       </w:r>
     </w:p>
     <w:p>
@@ -2044,6 +1954,35 @@
         </w:numPr>
       </w:pPr>
       <w:r>
+        <w:t>Interpreter: The interpreter analyzes the high-level language code, performs necessary validations, and generates bytecode instructions accordingly. It follows a well-defined grammar and syntax to ensure accurate translation.</w:t>
+      </w:r>
+    </w:p>
+    <w:p>
+      <w:pPr>
+        <w:pStyle w:val="ListParagraph"/>
+        <w:numPr>
+          <w:ilvl w:val="0"/>
+          <w:numId w:val="11"/>
+        </w:numPr>
+      </w:pPr>
+      <w:r>
+        <w:t>Virtual Machine: The virtual machine executes bytecode instructions sequentially, maintaining a runtime stack to handle data storage and manipulation. It follows a stack-based execution model, simplifying memory management and providing efficient execution.</w:t>
+      </w:r>
+    </w:p>
+    <w:p>
+      <w:r>
+        <w:t>The</w:t>
+      </w:r>
+      <w:r>
+        <w:t>re is an</w:t>
+      </w:r>
+      <w:r>
+        <w:t xml:space="preserve"> UML diagram provides a visual representation of the project's class hierarchy, showcasing the relationships and interactions between the bytecode instructions, interpreter, virtual machine, and runtime stack.</w:t>
+      </w:r>
+      <w:r>
+        <w:t xml:space="preserve"> </w:t>
+      </w:r>
+      <w:r>
         <w:t>Please see the picture</w:t>
       </w:r>
       <w:r>
@@ -2076,21 +2015,27 @@
           <w:b/>
         </w:rPr>
       </w:pPr>
-      <w:bookmarkStart w:id="11" w:name="_Toc139143297"/>
+      <w:bookmarkStart w:id="10" w:name="_Toc139143297"/>
       <w:r>
         <w:rPr>
           <w:b/>
         </w:rPr>
         <w:t>Project Reflection</w:t>
       </w:r>
-      <w:bookmarkEnd w:id="11"/>
+      <w:bookmarkEnd w:id="10"/>
     </w:p>
     <w:p>
       <w:pPr>
         <w:ind w:firstLine="360"/>
       </w:pPr>
       <w:r>
-        <w:t xml:space="preserve">Throughout the development of the calculator project, I gained valuable insights into various aspects of software development and problem-solving. </w:t>
+        <w:t xml:space="preserve">Throughout the development of the </w:t>
+      </w:r>
+      <w:r>
+        <w:t>Interpreter</w:t>
+      </w:r>
+      <w:r>
+        <w:t xml:space="preserve"> project, I gained valuable insights into various aspects of software development and problem-solving. </w:t>
       </w:r>
       <w:r>
         <w:t>I had the opportunity to apply and enhance my knowledge of various programming concepts and technologies.</w:t>
@@ -2112,19 +2057,32 @@
         <w:ind w:left="720" w:hanging="306"/>
       </w:pPr>
       <w:r>
-        <w:t>Programming Fundamentals: The project allowed me to reinforce my understanding of fundamental programming concepts such as variables, data types, control structures, and functions.</w:t>
-      </w:r>
-      <w:r>
-        <w:t xml:space="preserve"> It has been a long time since I last programmed in Java language. This</w:t>
-      </w:r>
-      <w:r>
-        <w:t xml:space="preserve"> provided </w:t>
-      </w:r>
-      <w:r>
-        <w:t xml:space="preserve">me </w:t>
-      </w:r>
-      <w:r>
-        <w:t xml:space="preserve">an opportunity to practice these concepts </w:t>
+        <w:t xml:space="preserve">Programming Fundamentals: The project allowed me to reinforce my understanding of fundamental programming concepts such as variables, data types, control structures, and </w:t>
+      </w:r>
+      <w:r>
+        <w:lastRenderedPageBreak/>
+        <w:t>functions.</w:t>
+      </w:r>
+      <w:r>
+        <w:t xml:space="preserve"> </w:t>
+      </w:r>
+      <w:r>
+        <w:t xml:space="preserve">Assignment 01 was my good start </w:t>
+      </w:r>
+      <w:r>
+        <w:t>in Java language</w:t>
+      </w:r>
+      <w:r>
+        <w:t xml:space="preserve"> after a long time. And </w:t>
+      </w:r>
+      <w:r>
+        <w:t>this Assignment 02</w:t>
+      </w:r>
+      <w:r>
+        <w:t xml:space="preserve"> provided me an opportunity to learn more and practice tho</w:t>
+      </w:r>
+      <w:r>
+        <w:t xml:space="preserve">se concepts </w:t>
       </w:r>
       <w:r>
         <w:t>again</w:t>
@@ -2143,7 +2101,7 @@
         <w:ind w:left="720" w:hanging="306"/>
       </w:pPr>
       <w:r>
-        <w:t>Understanding and Implementing Algorithms: The project involved implementing the Shunting Yard algorithm to convert infix expressions to postfix notation. This algorithm required a clear understanding of stack operations and operator precedence. By implementing this algorithm, I enhanced my algorithmic thinking and problem-solving skills.</w:t>
+        <w:t>Modularity and Extensibility: The project's design emphasized modularity and extensibility, enabling the addition of new bytecode instructions and potential language expansions. The use of interfaces and class inheritance facilitated the integration of new features and improved the project's flexibility.</w:t>
       </w:r>
     </w:p>
     <w:p>
@@ -2156,11 +2114,7 @@
         <w:ind w:left="720" w:hanging="306"/>
       </w:pPr>
       <w:r>
-        <w:t xml:space="preserve">Object-Oriented Design: The project emphasized the use of object-oriented programming principles. Designing the Operator hierarchy and Operand class allowed for code reusability and maintainability. It helped me comprehend the significance of encapsulation, inheritance, and </w:t>
-      </w:r>
-      <w:r>
-        <w:lastRenderedPageBreak/>
-        <w:t>polymorphism in building modular and extensible software systems.</w:t>
+        <w:t>Object-Oriented Design: The project emphasized the use of object-oriented programming principles. It helped me comprehend the significance of encapsulation, inheritance, and polymorphism in building modular and extensible software systems.</w:t>
       </w:r>
       <w:r>
         <w:t xml:space="preserve"> </w:t>
@@ -2187,13 +2141,7 @@
         <w:ind w:left="720" w:hanging="306"/>
       </w:pPr>
       <w:r>
-        <w:t xml:space="preserve">Error Handling and User Input Validation: </w:t>
-      </w:r>
-      <w:r>
-        <w:t>To ensure the calculator handles errors gracefully, I incorporated exception handling mechanisms. It allowed me to learn how to anticipate and handle exceptional scenarios, such as invalid expressions or division by zero. Exception handling improved the overall robustness of the application.</w:t>
-      </w:r>
-      <w:r>
-        <w:t xml:space="preserve"> </w:t>
+        <w:t>Error Handling: The project implemented comprehensive error handling mechanisms to detect and handle exceptions during bytecode execution. This ensures informative error messages are provided, aiding in identifying and resolving issues within the program.</w:t>
       </w:r>
     </w:p>
     <w:p>
@@ -2206,44 +2154,6 @@
         <w:ind w:left="720" w:hanging="306"/>
       </w:pPr>
       <w:r>
-        <w:t xml:space="preserve">Graphical User Interface (GUI) Development: The inclusion of a GUI component added a new dimension to the project. Implementing the EvaluatorUI class </w:t>
-      </w:r>
-      <w:r>
-        <w:t>base on</w:t>
-      </w:r>
-      <w:r>
-        <w:t xml:space="preserve"> Java Swing allowed for a user-friendly calculator interface. It offered hands-on experience in GUI development and event handling.</w:t>
-      </w:r>
-    </w:p>
-    <w:p>
-      <w:pPr>
-        <w:pStyle w:val="ListParagraph"/>
-        <w:numPr>
-          <w:ilvl w:val="0"/>
-          <w:numId w:val="8"/>
-        </w:numPr>
-        <w:ind w:left="720" w:hanging="306"/>
-      </w:pPr>
-      <w:r>
-        <w:t xml:space="preserve">Software Testing: Throughout the project, I recognized the importance of testing to ensure the correctness and reliability of the calculator. I </w:t>
-      </w:r>
-      <w:r>
-        <w:t>follow</w:t>
-      </w:r>
-      <w:r>
-        <w:t xml:space="preserve"> unit tests to verify the functionality of individual components, as well as integration tests to validate the interactions between different modules. Testing helped me identify and fix issues early in the development cycle.</w:t>
-      </w:r>
-    </w:p>
-    <w:p>
-      <w:pPr>
-        <w:pStyle w:val="ListParagraph"/>
-        <w:numPr>
-          <w:ilvl w:val="0"/>
-          <w:numId w:val="8"/>
-        </w:numPr>
-        <w:ind w:left="720" w:hanging="306"/>
-      </w:pPr>
-      <w:r>
         <w:t>Version Control: I utilized version control systems like Git</w:t>
       </w:r>
       <w:r>
@@ -2267,26 +2177,31 @@
         <w:t xml:space="preserve">my </w:t>
       </w:r>
       <w:r>
-        <w:t>continuous learning and exploration of new concepts. It required researching and understanding different algorithms and techniques for expression evaluation.</w:t>
-      </w:r>
-      <w:r>
-        <w:t xml:space="preserve"> It helped me review my knowledge about Java programming language to prepare for the </w:t>
+        <w:t>continuous learning and exploration of new concepts.</w:t>
+      </w:r>
+      <w:r>
+        <w:t xml:space="preserve"> </w:t>
+      </w:r>
+      <w:r>
+        <w:t xml:space="preserve">It helped me review my knowledge about Java programming language to prepare for the </w:t>
       </w:r>
       <w:r>
         <w:t>upcoming</w:t>
       </w:r>
       <w:r>
-        <w:t xml:space="preserve"> assignment</w:t>
-      </w:r>
-      <w:r>
-        <w:t>s</w:t>
-      </w:r>
-      <w:r>
-        <w:t>.</w:t>
+        <w:t xml:space="preserve"> </w:t>
+      </w:r>
+      <w:r>
+        <w:t xml:space="preserve">term </w:t>
+      </w:r>
+      <w:r>
+        <w:t>assignment.</w:t>
       </w:r>
       <w:r>
         <w:t xml:space="preserve"> Additionally, it motivated me to stay updated with programming best practices and emerging technologies.</w:t>
       </w:r>
+      <w:bookmarkStart w:id="11" w:name="_GoBack"/>
+      <w:bookmarkEnd w:id="11"/>
     </w:p>
     <w:p>
       <w:pPr>
@@ -2306,82 +2221,92 @@
     </w:p>
     <w:p>
       <w:pPr>
-        <w:ind w:firstLine="432"/>
-      </w:pPr>
-      <w:r>
-        <w:t>In conclusion, the calculator project was successfully completed, resulting in a functional calculator application capable of evaluating arithmetic expressions. The project achieved the following outcomes:</w:t>
-      </w:r>
-    </w:p>
-    <w:p>
-      <w:pPr>
-        <w:pStyle w:val="ListParagraph"/>
-        <w:numPr>
-          <w:ilvl w:val="0"/>
-          <w:numId w:val="9"/>
-        </w:numPr>
-        <w:ind w:left="360" w:hanging="306"/>
-      </w:pPr>
-      <w:r>
-        <w:t>Implementation of the core calculator functionality: The calculator can handle basic arithmetic operations such as additio</w:t>
-      </w:r>
-      <w:r>
-        <w:t xml:space="preserve">n, subtraction, multiplication, </w:t>
-      </w:r>
-      <w:r>
-        <w:t>division</w:t>
-      </w:r>
-      <w:r>
-        <w:t>, and power</w:t>
-      </w:r>
-      <w:r>
-        <w:t>. It can also handle parentheses to ensure the correct order of operations.</w:t>
-      </w:r>
-    </w:p>
-    <w:p>
-      <w:pPr>
-        <w:pStyle w:val="ListParagraph"/>
-        <w:numPr>
-          <w:ilvl w:val="0"/>
-          <w:numId w:val="9"/>
-        </w:numPr>
-        <w:ind w:left="360" w:hanging="306"/>
-      </w:pPr>
-      <w:r>
-        <w:t>User-friendly graphical interface: The EvaluatorUI class provides a visually appealing and intuitive interface for users to input expressions and view the results.</w:t>
-      </w:r>
-    </w:p>
-    <w:p>
-      <w:pPr>
-        <w:pStyle w:val="ListParagraph"/>
-        <w:numPr>
-          <w:ilvl w:val="0"/>
-          <w:numId w:val="5"/>
-        </w:numPr>
-        <w:ind w:left="360" w:hanging="306"/>
-      </w:pPr>
-      <w:r>
-        <w:t>Error handling and input validation: The project incorporates appropriate error handling mechanisms to handle invalid expressions gracefully. It validates user input to ensure that only valid expressions are evaluated.</w:t>
-      </w:r>
-    </w:p>
-    <w:p>
-      <w:pPr>
-        <w:pStyle w:val="ListParagraph"/>
-        <w:numPr>
-          <w:ilvl w:val="0"/>
-          <w:numId w:val="5"/>
-        </w:numPr>
-        <w:ind w:left="360" w:hanging="306"/>
-      </w:pPr>
-      <w:r>
-        <w:t>Modular and extensible design: The use of the Operator hierarchy and Operand class allows for easy extension of the calculator to support additional operators or functionality in the future.</w:t>
-      </w:r>
-    </w:p>
-    <w:p>
-      <w:pPr>
         <w:ind w:firstLine="360"/>
       </w:pPr>
       <w:r>
-        <w:t>Overall, the calculator project served as a valuable learning experience in implementing algorithms, object-oriented design, GUI development, and error handling. It demonstrated the successful application of these concepts to create a functional calculator application.</w:t>
+        <w:t>In conclusion, the proje</w:t>
+      </w:r>
+      <w:r>
+        <w:t xml:space="preserve">ct has successfully implemented </w:t>
+      </w:r>
+      <w:r>
+        <w:t>essential components, su</w:t>
+      </w:r>
+      <w:r>
+        <w:t>ch as bytecode instructions</w:t>
+      </w:r>
+      <w:r>
+        <w:t>, the virtual machine, and the runtime stack. The project demonstrates effective code translation, accurate</w:t>
+      </w:r>
+      <w:r>
+        <w:t xml:space="preserve"> </w:t>
+      </w:r>
+      <w:r>
+        <w:t>execution of bytecode instructions, and proper handling of runtime stack operations.</w:t>
+      </w:r>
+    </w:p>
+    <w:p>
+      <w:pPr>
+        <w:ind w:firstLine="360"/>
+      </w:pPr>
+      <w:r>
+        <w:t>Assumptions were made during the project's design and implementation, focusing on the stack-based architecture of the bytecode language and the core functionality of the virtual machine and interpreter. While the project covers the essential aspects, further iterations may be necessary to expand language features and optimize performance.</w:t>
+      </w:r>
+    </w:p>
+    <w:p>
+      <w:pPr>
+        <w:ind w:firstLine="360"/>
+      </w:pPr>
+      <w:r>
+        <w:t>Also, t</w:t>
+      </w:r>
+      <w:r>
+        <w:t>he implementation discussion highlights the design choices made, such as modular bytecode instructions, an interpreter for code translation, and a virtual machine for bytecode execution. A UML diagram illustrates the class structure and relationships within the project, providing a visual representation of its components.</w:t>
+      </w:r>
+      <w:r>
+        <w:t xml:space="preserve"> </w:t>
+      </w:r>
+      <w:r>
+        <w:t xml:space="preserve">Project reflection encompasses the development process, challenges faced, lessons learned, and potential improvements. It offers an opportunity to evaluate the project's strengths and areas for enhancement, providing </w:t>
+      </w:r>
+      <w:r>
+        <w:t>insights for future iterations.</w:t>
+      </w:r>
+    </w:p>
+    <w:p>
+      <w:pPr>
+        <w:ind w:firstLine="360"/>
+      </w:pPr>
+      <w:r>
+        <w:t xml:space="preserve">In conclusion, the project has achieved its goal </w:t>
+      </w:r>
+      <w:r>
+        <w:t>and</w:t>
+      </w:r>
+      <w:r>
+        <w:t xml:space="preserve"> provides a robust execution environment, accurate translation of high-level code into bytecode, and efficient execution of bytecode instructions. The project serves as a solid foundation for further language development and expansion.</w:t>
+      </w:r>
+      <w:r>
+        <w:t xml:space="preserve"> </w:t>
+      </w:r>
+      <w:r>
+        <w:t xml:space="preserve">Overall, the </w:t>
+      </w:r>
+      <w:r>
+        <w:t>Interpreter</w:t>
+      </w:r>
+      <w:r>
+        <w:t xml:space="preserve"> project served as a valuable learning experience in implementing algo</w:t>
+      </w:r>
+      <w:r>
+        <w:t xml:space="preserve">rithms, object-oriented </w:t>
+      </w:r>
+      <w:r>
+        <w:lastRenderedPageBreak/>
+        <w:t>design</w:t>
+      </w:r>
+      <w:r>
+        <w:t>, and error handling. It demonstrated the successful application of these concepts to create a functional application.</w:t>
       </w:r>
     </w:p>
     <w:sectPr>
@@ -2482,7 +2407,7 @@
           <w:rPr>
             <w:noProof/>
           </w:rPr>
-          <w:t>2</w:t>
+          <w:t>6</w:t>
         </w:r>
         <w:r>
           <w:rPr>
@@ -2593,6 +2518,155 @@
     </w:lvl>
   </w:abstractNum>
   <w:abstractNum w:abstractNumId="1">
+    <w:nsid w:val="019D1CA2"/>
+    <w:multiLevelType w:val="multilevel"/>
+    <w:tmpl w:val="3A1CA0D2"/>
+    <w:lvl w:ilvl="0">
+      <w:start w:val="1"/>
+      <w:numFmt w:val="bullet"/>
+      <w:lvlText w:val=""/>
+      <w:lvlJc w:val="left"/>
+      <w:pPr>
+        <w:tabs>
+          <w:tab w:val="num" w:pos="720"/>
+        </w:tabs>
+        <w:ind w:left="720" w:hanging="360"/>
+      </w:pPr>
+      <w:rPr>
+        <w:rFonts w:ascii="Symbol" w:hAnsi="Symbol" w:hint="default"/>
+        <w:sz w:val="20"/>
+      </w:rPr>
+    </w:lvl>
+    <w:lvl w:ilvl="1" w:tentative="1">
+      <w:start w:val="1"/>
+      <w:numFmt w:val="bullet"/>
+      <w:lvlText w:val=""/>
+      <w:lvlJc w:val="left"/>
+      <w:pPr>
+        <w:tabs>
+          <w:tab w:val="num" w:pos="1440"/>
+        </w:tabs>
+        <w:ind w:left="1440" w:hanging="360"/>
+      </w:pPr>
+      <w:rPr>
+        <w:rFonts w:ascii="Symbol" w:hAnsi="Symbol" w:hint="default"/>
+        <w:sz w:val="20"/>
+      </w:rPr>
+    </w:lvl>
+    <w:lvl w:ilvl="2" w:tentative="1">
+      <w:start w:val="1"/>
+      <w:numFmt w:val="bullet"/>
+      <w:lvlText w:val=""/>
+      <w:lvlJc w:val="left"/>
+      <w:pPr>
+        <w:tabs>
+          <w:tab w:val="num" w:pos="2160"/>
+        </w:tabs>
+        <w:ind w:left="2160" w:hanging="360"/>
+      </w:pPr>
+      <w:rPr>
+        <w:rFonts w:ascii="Symbol" w:hAnsi="Symbol" w:hint="default"/>
+        <w:sz w:val="20"/>
+      </w:rPr>
+    </w:lvl>
+    <w:lvl w:ilvl="3" w:tentative="1">
+      <w:start w:val="1"/>
+      <w:numFmt w:val="bullet"/>
+      <w:lvlText w:val=""/>
+      <w:lvlJc w:val="left"/>
+      <w:pPr>
+        <w:tabs>
+          <w:tab w:val="num" w:pos="2880"/>
+        </w:tabs>
+        <w:ind w:left="2880" w:hanging="360"/>
+      </w:pPr>
+      <w:rPr>
+        <w:rFonts w:ascii="Symbol" w:hAnsi="Symbol" w:hint="default"/>
+        <w:sz w:val="20"/>
+      </w:rPr>
+    </w:lvl>
+    <w:lvl w:ilvl="4" w:tentative="1">
+      <w:start w:val="1"/>
+      <w:numFmt w:val="bullet"/>
+      <w:lvlText w:val=""/>
+      <w:lvlJc w:val="left"/>
+      <w:pPr>
+        <w:tabs>
+          <w:tab w:val="num" w:pos="3600"/>
+        </w:tabs>
+        <w:ind w:left="3600" w:hanging="360"/>
+      </w:pPr>
+      <w:rPr>
+        <w:rFonts w:ascii="Symbol" w:hAnsi="Symbol" w:hint="default"/>
+        <w:sz w:val="20"/>
+      </w:rPr>
+    </w:lvl>
+    <w:lvl w:ilvl="5" w:tentative="1">
+      <w:start w:val="1"/>
+      <w:numFmt w:val="bullet"/>
+      <w:lvlText w:val=""/>
+      <w:lvlJc w:val="left"/>
+      <w:pPr>
+        <w:tabs>
+          <w:tab w:val="num" w:pos="4320"/>
+        </w:tabs>
+        <w:ind w:left="4320" w:hanging="360"/>
+      </w:pPr>
+      <w:rPr>
+        <w:rFonts w:ascii="Symbol" w:hAnsi="Symbol" w:hint="default"/>
+        <w:sz w:val="20"/>
+      </w:rPr>
+    </w:lvl>
+    <w:lvl w:ilvl="6" w:tentative="1">
+      <w:start w:val="1"/>
+      <w:numFmt w:val="bullet"/>
+      <w:lvlText w:val=""/>
+      <w:lvlJc w:val="left"/>
+      <w:pPr>
+        <w:tabs>
+          <w:tab w:val="num" w:pos="5040"/>
+        </w:tabs>
+        <w:ind w:left="5040" w:hanging="360"/>
+      </w:pPr>
+      <w:rPr>
+        <w:rFonts w:ascii="Symbol" w:hAnsi="Symbol" w:hint="default"/>
+        <w:sz w:val="20"/>
+      </w:rPr>
+    </w:lvl>
+    <w:lvl w:ilvl="7" w:tentative="1">
+      <w:start w:val="1"/>
+      <w:numFmt w:val="bullet"/>
+      <w:lvlText w:val=""/>
+      <w:lvlJc w:val="left"/>
+      <w:pPr>
+        <w:tabs>
+          <w:tab w:val="num" w:pos="5760"/>
+        </w:tabs>
+        <w:ind w:left="5760" w:hanging="360"/>
+      </w:pPr>
+      <w:rPr>
+        <w:rFonts w:ascii="Symbol" w:hAnsi="Symbol" w:hint="default"/>
+        <w:sz w:val="20"/>
+      </w:rPr>
+    </w:lvl>
+    <w:lvl w:ilvl="8" w:tentative="1">
+      <w:start w:val="1"/>
+      <w:numFmt w:val="bullet"/>
+      <w:lvlText w:val=""/>
+      <w:lvlJc w:val="left"/>
+      <w:pPr>
+        <w:tabs>
+          <w:tab w:val="num" w:pos="6480"/>
+        </w:tabs>
+        <w:ind w:left="6480" w:hanging="360"/>
+      </w:pPr>
+      <w:rPr>
+        <w:rFonts w:ascii="Symbol" w:hAnsi="Symbol" w:hint="default"/>
+        <w:sz w:val="20"/>
+      </w:rPr>
+    </w:lvl>
+  </w:abstractNum>
+  <w:abstractNum w:abstractNumId="2">
     <w:nsid w:val="03725CB1"/>
     <w:multiLevelType w:val="hybridMultilevel"/>
     <w:tmpl w:val="499C5290"/>
@@ -2681,7 +2755,7 @@
       </w:pPr>
     </w:lvl>
   </w:abstractNum>
-  <w:abstractNum w:abstractNumId="2">
+  <w:abstractNum w:abstractNumId="3">
     <w:nsid w:val="06AE6148"/>
     <w:multiLevelType w:val="hybridMultilevel"/>
     <w:tmpl w:val="D32CE9DC"/>
@@ -2770,7 +2844,7 @@
       </w:pPr>
     </w:lvl>
   </w:abstractNum>
-  <w:abstractNum w:abstractNumId="3">
+  <w:abstractNum w:abstractNumId="4">
     <w:nsid w:val="07673326"/>
     <w:multiLevelType w:val="hybridMultilevel"/>
     <w:tmpl w:val="20F6FC0C"/>
@@ -2859,7 +2933,156 @@
       </w:pPr>
     </w:lvl>
   </w:abstractNum>
-  <w:abstractNum w:abstractNumId="4">
+  <w:abstractNum w:abstractNumId="5">
+    <w:nsid w:val="0A2F6891"/>
+    <w:multiLevelType w:val="multilevel"/>
+    <w:tmpl w:val="9220508A"/>
+    <w:lvl w:ilvl="0">
+      <w:start w:val="1"/>
+      <w:numFmt w:val="bullet"/>
+      <w:lvlText w:val=""/>
+      <w:lvlJc w:val="left"/>
+      <w:pPr>
+        <w:tabs>
+          <w:tab w:val="num" w:pos="720"/>
+        </w:tabs>
+        <w:ind w:left="720" w:hanging="360"/>
+      </w:pPr>
+      <w:rPr>
+        <w:rFonts w:ascii="Symbol" w:hAnsi="Symbol" w:hint="default"/>
+        <w:sz w:val="20"/>
+      </w:rPr>
+    </w:lvl>
+    <w:lvl w:ilvl="1" w:tentative="1">
+      <w:start w:val="1"/>
+      <w:numFmt w:val="bullet"/>
+      <w:lvlText w:val=""/>
+      <w:lvlJc w:val="left"/>
+      <w:pPr>
+        <w:tabs>
+          <w:tab w:val="num" w:pos="1440"/>
+        </w:tabs>
+        <w:ind w:left="1440" w:hanging="360"/>
+      </w:pPr>
+      <w:rPr>
+        <w:rFonts w:ascii="Symbol" w:hAnsi="Symbol" w:hint="default"/>
+        <w:sz w:val="20"/>
+      </w:rPr>
+    </w:lvl>
+    <w:lvl w:ilvl="2" w:tentative="1">
+      <w:start w:val="1"/>
+      <w:numFmt w:val="bullet"/>
+      <w:lvlText w:val=""/>
+      <w:lvlJc w:val="left"/>
+      <w:pPr>
+        <w:tabs>
+          <w:tab w:val="num" w:pos="2160"/>
+        </w:tabs>
+        <w:ind w:left="2160" w:hanging="360"/>
+      </w:pPr>
+      <w:rPr>
+        <w:rFonts w:ascii="Symbol" w:hAnsi="Symbol" w:hint="default"/>
+        <w:sz w:val="20"/>
+      </w:rPr>
+    </w:lvl>
+    <w:lvl w:ilvl="3" w:tentative="1">
+      <w:start w:val="1"/>
+      <w:numFmt w:val="bullet"/>
+      <w:lvlText w:val=""/>
+      <w:lvlJc w:val="left"/>
+      <w:pPr>
+        <w:tabs>
+          <w:tab w:val="num" w:pos="2880"/>
+        </w:tabs>
+        <w:ind w:left="2880" w:hanging="360"/>
+      </w:pPr>
+      <w:rPr>
+        <w:rFonts w:ascii="Symbol" w:hAnsi="Symbol" w:hint="default"/>
+        <w:sz w:val="20"/>
+      </w:rPr>
+    </w:lvl>
+    <w:lvl w:ilvl="4" w:tentative="1">
+      <w:start w:val="1"/>
+      <w:numFmt w:val="bullet"/>
+      <w:lvlText w:val=""/>
+      <w:lvlJc w:val="left"/>
+      <w:pPr>
+        <w:tabs>
+          <w:tab w:val="num" w:pos="3600"/>
+        </w:tabs>
+        <w:ind w:left="3600" w:hanging="360"/>
+      </w:pPr>
+      <w:rPr>
+        <w:rFonts w:ascii="Symbol" w:hAnsi="Symbol" w:hint="default"/>
+        <w:sz w:val="20"/>
+      </w:rPr>
+    </w:lvl>
+    <w:lvl w:ilvl="5" w:tentative="1">
+      <w:start w:val="1"/>
+      <w:numFmt w:val="bullet"/>
+      <w:lvlText w:val=""/>
+      <w:lvlJc w:val="left"/>
+      <w:pPr>
+        <w:tabs>
+          <w:tab w:val="num" w:pos="4320"/>
+        </w:tabs>
+        <w:ind w:left="4320" w:hanging="360"/>
+      </w:pPr>
+      <w:rPr>
+        <w:rFonts w:ascii="Symbol" w:hAnsi="Symbol" w:hint="default"/>
+        <w:sz w:val="20"/>
+      </w:rPr>
+    </w:lvl>
+    <w:lvl w:ilvl="6" w:tentative="1">
+      <w:start w:val="1"/>
+      <w:numFmt w:val="bullet"/>
+      <w:lvlText w:val=""/>
+      <w:lvlJc w:val="left"/>
+      <w:pPr>
+        <w:tabs>
+          <w:tab w:val="num" w:pos="5040"/>
+        </w:tabs>
+        <w:ind w:left="5040" w:hanging="360"/>
+      </w:pPr>
+      <w:rPr>
+        <w:rFonts w:ascii="Symbol" w:hAnsi="Symbol" w:hint="default"/>
+        <w:sz w:val="20"/>
+      </w:rPr>
+    </w:lvl>
+    <w:lvl w:ilvl="7" w:tentative="1">
+      <w:start w:val="1"/>
+      <w:numFmt w:val="bullet"/>
+      <w:lvlText w:val=""/>
+      <w:lvlJc w:val="left"/>
+      <w:pPr>
+        <w:tabs>
+          <w:tab w:val="num" w:pos="5760"/>
+        </w:tabs>
+        <w:ind w:left="5760" w:hanging="360"/>
+      </w:pPr>
+      <w:rPr>
+        <w:rFonts w:ascii="Symbol" w:hAnsi="Symbol" w:hint="default"/>
+        <w:sz w:val="20"/>
+      </w:rPr>
+    </w:lvl>
+    <w:lvl w:ilvl="8" w:tentative="1">
+      <w:start w:val="1"/>
+      <w:numFmt w:val="bullet"/>
+      <w:lvlText w:val=""/>
+      <w:lvlJc w:val="left"/>
+      <w:pPr>
+        <w:tabs>
+          <w:tab w:val="num" w:pos="6480"/>
+        </w:tabs>
+        <w:ind w:left="6480" w:hanging="360"/>
+      </w:pPr>
+      <w:rPr>
+        <w:rFonts w:ascii="Symbol" w:hAnsi="Symbol" w:hint="default"/>
+        <w:sz w:val="20"/>
+      </w:rPr>
+    </w:lvl>
+  </w:abstractNum>
+  <w:abstractNum w:abstractNumId="6">
     <w:nsid w:val="0F706A36"/>
     <w:multiLevelType w:val="hybridMultilevel"/>
     <w:tmpl w:val="815C40E4"/>
@@ -2948,7 +3171,7 @@
       </w:pPr>
     </w:lvl>
   </w:abstractNum>
-  <w:abstractNum w:abstractNumId="5">
+  <w:abstractNum w:abstractNumId="7">
     <w:nsid w:val="1013521A"/>
     <w:multiLevelType w:val="hybridMultilevel"/>
     <w:tmpl w:val="A07C45D6"/>
@@ -3037,7 +3260,7 @@
       </w:pPr>
     </w:lvl>
   </w:abstractNum>
-  <w:abstractNum w:abstractNumId="6">
+  <w:abstractNum w:abstractNumId="8">
     <w:nsid w:val="1055338C"/>
     <w:multiLevelType w:val="hybridMultilevel"/>
     <w:tmpl w:val="B0D8F08E"/>
@@ -3126,7 +3349,7 @@
       </w:pPr>
     </w:lvl>
   </w:abstractNum>
-  <w:abstractNum w:abstractNumId="7">
+  <w:abstractNum w:abstractNumId="9">
     <w:nsid w:val="10857A44"/>
     <w:multiLevelType w:val="hybridMultilevel"/>
     <w:tmpl w:val="3446AE66"/>
@@ -3215,7 +3438,7 @@
       </w:pPr>
     </w:lvl>
   </w:abstractNum>
-  <w:abstractNum w:abstractNumId="8">
+  <w:abstractNum w:abstractNumId="10">
     <w:nsid w:val="12D538BB"/>
     <w:multiLevelType w:val="multilevel"/>
     <w:tmpl w:val="5E8A49AA"/>
@@ -3328,7 +3551,7 @@
       </w:pPr>
     </w:lvl>
   </w:abstractNum>
-  <w:abstractNum w:abstractNumId="9">
+  <w:abstractNum w:abstractNumId="11">
     <w:nsid w:val="14E262D0"/>
     <w:multiLevelType w:val="hybridMultilevel"/>
     <w:tmpl w:val="0D969B64"/>
@@ -3417,7 +3640,7 @@
       </w:pPr>
     </w:lvl>
   </w:abstractNum>
-  <w:abstractNum w:abstractNumId="10">
+  <w:abstractNum w:abstractNumId="12">
     <w:nsid w:val="1A7A6139"/>
     <w:multiLevelType w:val="hybridMultilevel"/>
     <w:tmpl w:val="9D488430"/>
@@ -3506,7 +3729,7 @@
       </w:pPr>
     </w:lvl>
   </w:abstractNum>
-  <w:abstractNum w:abstractNumId="11">
+  <w:abstractNum w:abstractNumId="13">
     <w:nsid w:val="27A23C5B"/>
     <w:multiLevelType w:val="hybridMultilevel"/>
     <w:tmpl w:val="6BDC4658"/>
@@ -3595,7 +3818,7 @@
       </w:pPr>
     </w:lvl>
   </w:abstractNum>
-  <w:abstractNum w:abstractNumId="12">
+  <w:abstractNum w:abstractNumId="14">
     <w:nsid w:val="29D91CF1"/>
     <w:multiLevelType w:val="multilevel"/>
     <w:tmpl w:val="1FBA9312"/>
@@ -3708,7 +3931,7 @@
       </w:pPr>
     </w:lvl>
   </w:abstractNum>
-  <w:abstractNum w:abstractNumId="13">
+  <w:abstractNum w:abstractNumId="15">
     <w:nsid w:val="2A5A7006"/>
     <w:multiLevelType w:val="hybridMultilevel"/>
     <w:tmpl w:val="899E1762"/>
@@ -3797,7 +4020,7 @@
       </w:pPr>
     </w:lvl>
   </w:abstractNum>
-  <w:abstractNum w:abstractNumId="14">
+  <w:abstractNum w:abstractNumId="16">
     <w:nsid w:val="2D137FEC"/>
     <w:multiLevelType w:val="hybridMultilevel"/>
     <w:tmpl w:val="05E4692A"/>
@@ -3886,7 +4109,7 @@
       </w:pPr>
     </w:lvl>
   </w:abstractNum>
-  <w:abstractNum w:abstractNumId="15">
+  <w:abstractNum w:abstractNumId="17">
     <w:nsid w:val="35FF31AD"/>
     <w:multiLevelType w:val="hybridMultilevel"/>
     <w:tmpl w:val="90988DA4"/>
@@ -3975,7 +4198,7 @@
       </w:pPr>
     </w:lvl>
   </w:abstractNum>
-  <w:abstractNum w:abstractNumId="16">
+  <w:abstractNum w:abstractNumId="18">
     <w:nsid w:val="37003AF2"/>
     <w:multiLevelType w:val="hybridMultilevel"/>
     <w:tmpl w:val="3214B848"/>
@@ -4061,7 +4284,7 @@
       </w:pPr>
     </w:lvl>
   </w:abstractNum>
-  <w:abstractNum w:abstractNumId="17">
+  <w:abstractNum w:abstractNumId="19">
     <w:nsid w:val="48442EEC"/>
     <w:multiLevelType w:val="multilevel"/>
     <w:tmpl w:val="04090025"/>
@@ -4156,7 +4379,7 @@
       </w:pPr>
     </w:lvl>
   </w:abstractNum>
-  <w:abstractNum w:abstractNumId="18">
+  <w:abstractNum w:abstractNumId="20">
     <w:nsid w:val="4FAF369F"/>
     <w:multiLevelType w:val="multilevel"/>
     <w:tmpl w:val="4D62FB60"/>
@@ -4269,7 +4492,7 @@
       </w:pPr>
     </w:lvl>
   </w:abstractNum>
-  <w:abstractNum w:abstractNumId="19">
+  <w:abstractNum w:abstractNumId="21">
     <w:nsid w:val="532C1716"/>
     <w:multiLevelType w:val="multilevel"/>
     <w:tmpl w:val="9626D906"/>
@@ -4382,7 +4605,7 @@
       </w:pPr>
     </w:lvl>
   </w:abstractNum>
-  <w:abstractNum w:abstractNumId="20">
+  <w:abstractNum w:abstractNumId="22">
     <w:nsid w:val="58E3460A"/>
     <w:multiLevelType w:val="multilevel"/>
     <w:tmpl w:val="84040146"/>
@@ -4495,7 +4718,7 @@
       </w:pPr>
     </w:lvl>
   </w:abstractNum>
-  <w:abstractNum w:abstractNumId="21">
+  <w:abstractNum w:abstractNumId="23">
     <w:nsid w:val="68000B83"/>
     <w:multiLevelType w:val="hybridMultilevel"/>
     <w:tmpl w:val="0F7A149E"/>
@@ -4584,7 +4807,7 @@
       </w:pPr>
     </w:lvl>
   </w:abstractNum>
-  <w:abstractNum w:abstractNumId="22">
+  <w:abstractNum w:abstractNumId="24">
     <w:nsid w:val="69A648BB"/>
     <w:multiLevelType w:val="hybridMultilevel"/>
     <w:tmpl w:val="1D6AB13E"/>
@@ -4673,7 +4896,7 @@
       </w:pPr>
     </w:lvl>
   </w:abstractNum>
-  <w:abstractNum w:abstractNumId="23">
+  <w:abstractNum w:abstractNumId="25">
     <w:nsid w:val="6E8D5C80"/>
     <w:multiLevelType w:val="multilevel"/>
     <w:tmpl w:val="6A84AEC4"/>
@@ -4760,7 +4983,7 @@
       </w:pPr>
     </w:lvl>
   </w:abstractNum>
-  <w:abstractNum w:abstractNumId="24">
+  <w:abstractNum w:abstractNumId="26">
     <w:nsid w:val="701E0843"/>
     <w:multiLevelType w:val="hybridMultilevel"/>
     <w:tmpl w:val="4816F4D4"/>
@@ -4849,7 +5072,7 @@
       </w:pPr>
     </w:lvl>
   </w:abstractNum>
-  <w:abstractNum w:abstractNumId="25">
+  <w:abstractNum w:abstractNumId="27">
     <w:nsid w:val="70790FC3"/>
     <w:multiLevelType w:val="multilevel"/>
     <w:tmpl w:val="A5E0232C"/>
@@ -4962,7 +5185,7 @@
       </w:pPr>
     </w:lvl>
   </w:abstractNum>
-  <w:abstractNum w:abstractNumId="26">
+  <w:abstractNum w:abstractNumId="28">
     <w:nsid w:val="75977FDC"/>
     <w:multiLevelType w:val="hybridMultilevel"/>
     <w:tmpl w:val="47EC961C"/>
@@ -5051,7 +5274,7 @@
       </w:pPr>
     </w:lvl>
   </w:abstractNum>
-  <w:abstractNum w:abstractNumId="27">
+  <w:abstractNum w:abstractNumId="29">
     <w:nsid w:val="7D945FCC"/>
     <w:multiLevelType w:val="multilevel"/>
     <w:tmpl w:val="CE261086"/>
@@ -5165,91 +5388,97 @@
     </w:lvl>
   </w:abstractNum>
   <w:num w:numId="1">
+    <w:abstractNumId w:val="18"/>
+  </w:num>
+  <w:num w:numId="2">
+    <w:abstractNumId w:val="25"/>
+  </w:num>
+  <w:num w:numId="3">
+    <w:abstractNumId w:val="19"/>
+  </w:num>
+  <w:num w:numId="4">
+    <w:abstractNumId w:val="23"/>
+  </w:num>
+  <w:num w:numId="5">
+    <w:abstractNumId w:val="3"/>
+  </w:num>
+  <w:num w:numId="6">
+    <w:abstractNumId w:val="20"/>
+  </w:num>
+  <w:num w:numId="7">
+    <w:abstractNumId w:val="27"/>
+  </w:num>
+  <w:num w:numId="8">
+    <w:abstractNumId w:val="4"/>
+  </w:num>
+  <w:num w:numId="9">
+    <w:abstractNumId w:val="15"/>
+  </w:num>
+  <w:num w:numId="10">
+    <w:abstractNumId w:val="26"/>
+  </w:num>
+  <w:num w:numId="11">
+    <w:abstractNumId w:val="12"/>
+  </w:num>
+  <w:num w:numId="12">
+    <w:abstractNumId w:val="14"/>
+  </w:num>
+  <w:num w:numId="13">
+    <w:abstractNumId w:val="22"/>
+  </w:num>
+  <w:num w:numId="14">
+    <w:abstractNumId w:val="29"/>
+  </w:num>
+  <w:num w:numId="15">
+    <w:abstractNumId w:val="28"/>
+  </w:num>
+  <w:num w:numId="16">
+    <w:abstractNumId w:val="2"/>
+  </w:num>
+  <w:num w:numId="17">
+    <w:abstractNumId w:val="6"/>
+  </w:num>
+  <w:num w:numId="18">
+    <w:abstractNumId w:val="8"/>
+  </w:num>
+  <w:num w:numId="19">
+    <w:abstractNumId w:val="17"/>
+  </w:num>
+  <w:num w:numId="20">
+    <w:abstractNumId w:val="13"/>
+  </w:num>
+  <w:num w:numId="21">
+    <w:abstractNumId w:val="7"/>
+  </w:num>
+  <w:num w:numId="22">
+    <w:abstractNumId w:val="24"/>
+  </w:num>
+  <w:num w:numId="23">
     <w:abstractNumId w:val="16"/>
   </w:num>
-  <w:num w:numId="2">
-    <w:abstractNumId w:val="23"/>
-  </w:num>
-  <w:num w:numId="3">
-    <w:abstractNumId w:val="17"/>
-  </w:num>
-  <w:num w:numId="4">
-    <w:abstractNumId w:val="21"/>
-  </w:num>
-  <w:num w:numId="5">
-    <w:abstractNumId w:val="2"/>
-  </w:num>
-  <w:num w:numId="6">
-    <w:abstractNumId w:val="18"/>
-  </w:num>
-  <w:num w:numId="7">
-    <w:abstractNumId w:val="25"/>
-  </w:num>
-  <w:num w:numId="8">
-    <w:abstractNumId w:val="3"/>
-  </w:num>
-  <w:num w:numId="9">
-    <w:abstractNumId w:val="13"/>
-  </w:num>
-  <w:num w:numId="10">
-    <w:abstractNumId w:val="24"/>
-  </w:num>
-  <w:num w:numId="11">
+  <w:num w:numId="24">
     <w:abstractNumId w:val="10"/>
   </w:num>
-  <w:num w:numId="12">
-    <w:abstractNumId w:val="12"/>
-  </w:num>
-  <w:num w:numId="13">
-    <w:abstractNumId w:val="20"/>
-  </w:num>
-  <w:num w:numId="14">
-    <w:abstractNumId w:val="27"/>
-  </w:num>
-  <w:num w:numId="15">
-    <w:abstractNumId w:val="26"/>
-  </w:num>
-  <w:num w:numId="16">
-    <w:abstractNumId w:val="1"/>
-  </w:num>
-  <w:num w:numId="17">
-    <w:abstractNumId w:val="4"/>
-  </w:num>
-  <w:num w:numId="18">
-    <w:abstractNumId w:val="6"/>
-  </w:num>
-  <w:num w:numId="19">
-    <w:abstractNumId w:val="15"/>
-  </w:num>
-  <w:num w:numId="20">
+  <w:num w:numId="25">
     <w:abstractNumId w:val="11"/>
   </w:num>
-  <w:num w:numId="21">
-    <w:abstractNumId w:val="5"/>
-  </w:num>
-  <w:num w:numId="22">
-    <w:abstractNumId w:val="22"/>
-  </w:num>
-  <w:num w:numId="23">
-    <w:abstractNumId w:val="14"/>
-  </w:num>
-  <w:num w:numId="24">
-    <w:abstractNumId w:val="8"/>
-  </w:num>
-  <w:num w:numId="25">
-    <w:abstractNumId w:val="9"/>
-  </w:num>
   <w:num w:numId="26">
-    <w:abstractNumId w:val="19"/>
+    <w:abstractNumId w:val="21"/>
   </w:num>
   <w:num w:numId="27">
     <w:abstractNumId w:val="0"/>
   </w:num>
   <w:num w:numId="28">
-    <w:abstractNumId w:val="7"/>
+    <w:abstractNumId w:val="9"/>
   </w:num>
   <w:num w:numId="29">
-    <w:abstractNumId w:val="17"/>
+    <w:abstractNumId w:val="19"/>
+  </w:num>
+  <w:num w:numId="30">
+    <w:abstractNumId w:val="5"/>
+  </w:num>
+  <w:num w:numId="31">
+    <w:abstractNumId w:val="1"/>
   </w:num>
 </w:numbering>
 </file>
@@ -5658,6 +5887,7 @@
   <w:style w:type="character" w:default="1" w:styleId="DefaultParagraphFont">
     <w:name w:val="Default Paragraph Font"/>
     <w:uiPriority w:val="1"/>
+    <w:semiHidden/>
     <w:unhideWhenUsed/>
   </w:style>
   <w:style w:type="table" w:default="1" w:styleId="TableNormal">
@@ -6388,6 +6618,7 @@
   <w:style w:type="character" w:default="1" w:styleId="DefaultParagraphFont">
     <w:name w:val="Default Paragraph Font"/>
     <w:uiPriority w:val="1"/>
+    <w:semiHidden/>
     <w:unhideWhenUsed/>
   </w:style>
   <w:style w:type="table" w:default="1" w:styleId="TableNormal">
@@ -7003,7 +7234,7 @@
   <a:extraClrSchemeLst/>
   <a:extLst>
     <a:ext uri="{05A4C25C-085E-4340-85A3-A5531E510DB2}">
-      <thm15:themeFamily xmlns="" xmlns:thm15="http://schemas.microsoft.com/office/thememl/2012/main" name="Office Theme" id="{62F939B6-93AF-4DB8-9C6B-D6C7DFDC589F}" vid="{4A3C46E8-61CC-4603-A589-7422A47A8E4A}"/>
+      <thm15:themeFamily xmlns:thm15="http://schemas.microsoft.com/office/thememl/2012/main" xmlns="" name="Office Theme" id="{62F939B6-93AF-4DB8-9C6B-D6C7DFDC589F}" vid="{4A3C46E8-61CC-4603-A589-7422A47A8E4A}"/>
     </a:ext>
   </a:extLst>
 </a:theme>
@@ -7014,7 +7245,7 @@
 </file>
 
 <file path=customXml/itemProps1.xml><?xml version="1.0" encoding="utf-8"?>
-<ds:datastoreItem xmlns:ds="http://schemas.openxmlformats.org/officeDocument/2006/customXml" ds:itemID="{29709313-EF7A-43D6-A314-2BD8ECBE425F}">
+<ds:datastoreItem xmlns:ds="http://schemas.openxmlformats.org/officeDocument/2006/customXml" ds:itemID="{9F76C482-3904-4028-9BE4-50C972D77C7A}">
   <ds:schemaRefs>
     <ds:schemaRef ds:uri="http://schemas.openxmlformats.org/officeDocument/2006/bibliography"/>
   </ds:schemaRefs>

</xml_diff>